<commit_message>
Neuer Link auf Erklärvideo / Pencast eingefügt im Simulator und Leitfaden
</commit_message>
<xml_diff>
--- a/docs/Leitfaden Vereinbarkeitssimulator.docx
+++ b/docs/Leitfaden Vereinbarkeitssimulator.docx
@@ -9,8 +9,6 @@
           <w:szCs w:val="36"/>
         </w:rPr>
       </w:pPr>
-      <w:bookmarkStart w:id="0" w:name="_GoBack"/>
-      <w:bookmarkEnd w:id="0"/>
     </w:p>
     <w:p>
       <w:pPr>
@@ -92,7 +90,7 @@
           <w:noProof/>
         </w:rPr>
         <w:drawing>
-          <wp:anchor distT="0" distB="0" distL="114300" distR="114300" simplePos="0" relativeHeight="251662336" behindDoc="0" locked="0" layoutInCell="1" allowOverlap="1" wp14:anchorId="56A3C325" wp14:editId="3F2D75E7">
+          <wp:anchor distT="0" distB="0" distL="114300" distR="114300" simplePos="0" relativeHeight="251662336" behindDoc="0" locked="0" layoutInCell="1" allowOverlap="1" wp14:anchorId="56A3C325" wp14:editId="275AF729">
             <wp:simplePos x="0" y="0"/>
             <wp:positionH relativeFrom="margin">
               <wp:align>right</wp:align>
@@ -166,6 +164,131 @@
     </w:p>
     <w:p>
       <w:pPr>
+        <w:jc w:val="center"/>
+        <w:rPr>
+          <w:sz w:val="36"/>
+          <w:szCs w:val="36"/>
+        </w:rPr>
+      </w:pPr>
+    </w:p>
+    <w:p>
+      <w:pPr>
+        <w:jc w:val="center"/>
+        <w:rPr>
+          <w:sz w:val="36"/>
+          <w:szCs w:val="36"/>
+        </w:rPr>
+      </w:pPr>
+    </w:p>
+    <w:p>
+      <w:pPr>
+        <w:jc w:val="center"/>
+        <w:rPr>
+          <w:sz w:val="36"/>
+          <w:szCs w:val="36"/>
+        </w:rPr>
+      </w:pPr>
+    </w:p>
+    <w:p>
+      <w:pPr>
+        <w:jc w:val="center"/>
+        <w:rPr>
+          <w:sz w:val="36"/>
+          <w:szCs w:val="36"/>
+        </w:rPr>
+      </w:pPr>
+    </w:p>
+    <w:p>
+      <w:pPr>
+        <w:jc w:val="center"/>
+        <w:rPr>
+          <w:sz w:val="36"/>
+          <w:szCs w:val="36"/>
+        </w:rPr>
+      </w:pPr>
+    </w:p>
+    <w:p>
+      <w:pPr>
+        <w:jc w:val="center"/>
+        <w:rPr>
+          <w:sz w:val="36"/>
+          <w:szCs w:val="36"/>
+        </w:rPr>
+      </w:pPr>
+    </w:p>
+    <w:p>
+      <w:pPr>
+        <w:jc w:val="center"/>
+        <w:rPr>
+          <w:sz w:val="36"/>
+          <w:szCs w:val="36"/>
+        </w:rPr>
+      </w:pPr>
+    </w:p>
+    <w:p>
+      <w:pPr>
+        <w:jc w:val="center"/>
+        <w:rPr>
+          <w:sz w:val="36"/>
+          <w:szCs w:val="36"/>
+        </w:rPr>
+      </w:pPr>
+      <w:bookmarkStart w:id="0" w:name="_GoBack"/>
+      <w:bookmarkEnd w:id="0"/>
+    </w:p>
+    <w:p>
+      <w:pPr>
+        <w:jc w:val="center"/>
+        <w:rPr>
+          <w:sz w:val="28"/>
+          <w:szCs w:val="36"/>
+        </w:rPr>
+      </w:pPr>
+      <w:hyperlink r:id="rId9" w:history="1">
+        <w:r>
+          <w:rPr>
+            <w:rStyle w:val="Hyperlink"/>
+            <w:sz w:val="28"/>
+            <w:szCs w:val="36"/>
+          </w:rPr>
+          <w:t xml:space="preserve">Link zum </w:t>
+        </w:r>
+        <w:proofErr w:type="spellStart"/>
+        <w:r>
+          <w:rPr>
+            <w:rStyle w:val="Hyperlink"/>
+            <w:sz w:val="28"/>
+            <w:szCs w:val="36"/>
+          </w:rPr>
+          <w:t>Pencast</w:t>
+        </w:r>
+        <w:proofErr w:type="spellEnd"/>
+      </w:hyperlink>
+    </w:p>
+    <w:p>
+      <w:pPr>
+        <w:jc w:val="center"/>
+      </w:pPr>
+      <w:hyperlink r:id="rId10" w:history="1">
+        <w:r>
+          <w:rPr>
+            <w:rStyle w:val="Hyperlink"/>
+          </w:rPr>
+          <w:t>https://youtu.be/vaNSLevObc0</w:t>
+        </w:r>
+      </w:hyperlink>
+    </w:p>
+    <w:p>
+      <w:pPr>
+        <w:jc w:val="center"/>
+        <w:rPr>
+          <w:sz w:val="36"/>
+          <w:szCs w:val="36"/>
+        </w:rPr>
+      </w:pPr>
+    </w:p>
+    <w:p>
+      <w:pPr>
         <w:rPr>
           <w:sz w:val="36"/>
           <w:szCs w:val="36"/>
@@ -846,7 +969,7 @@
                     </pic:cNvPicPr>
                   </pic:nvPicPr>
                   <pic:blipFill>
-                    <a:blip r:embed="rId9" cstate="print">
+                    <a:blip r:embed="rId11" cstate="print">
                       <a:extLst>
                         <a:ext uri="{28A0092B-C50C-407E-A947-70E740481C1C}">
                           <a14:useLocalDpi xmlns:a14="http://schemas.microsoft.com/office/drawing/2010/main" val="0"/>
@@ -886,27 +1009,14 @@
       <w:r>
         <w:t xml:space="preserve">Abbildung </w:t>
       </w:r>
-      <w:r>
-        <w:fldChar w:fldCharType="begin"/>
-      </w:r>
-      <w:r>
-        <w:instrText xml:space="preserve"> SEQ Abbildung \* ARABIC </w:instrText>
-      </w:r>
-      <w:r>
-        <w:fldChar w:fldCharType="separate"/>
-      </w:r>
-      <w:r>
-        <w:rPr>
-          <w:noProof/>
-        </w:rPr>
-        <w:t>1</w:t>
-      </w:r>
-      <w:r>
-        <w:rPr>
-          <w:noProof/>
-        </w:rPr>
-        <w:fldChar w:fldCharType="end"/>
-      </w:r>
+      <w:fldSimple w:instr=" SEQ Abbildung \* ARABIC ">
+        <w:r>
+          <w:rPr>
+            <w:noProof/>
+          </w:rPr>
+          <w:t>1</w:t>
+        </w:r>
+      </w:fldSimple>
       <w:r>
         <w:t>: Schritte des Vereinbarkeitssimulators</w:t>
       </w:r>
@@ -1050,27 +1160,14 @@
       <w:r>
         <w:t xml:space="preserve">Abbildung </w:t>
       </w:r>
-      <w:r>
-        <w:fldChar w:fldCharType="begin"/>
-      </w:r>
-      <w:r>
-        <w:instrText xml:space="preserve"> SEQ Abbildung \* ARABIC </w:instrText>
-      </w:r>
-      <w:r>
-        <w:fldChar w:fldCharType="separate"/>
-      </w:r>
-      <w:r>
-        <w:rPr>
-          <w:noProof/>
-        </w:rPr>
-        <w:t>2</w:t>
-      </w:r>
-      <w:r>
-        <w:rPr>
-          <w:noProof/>
-        </w:rPr>
-        <w:fldChar w:fldCharType="end"/>
-      </w:r>
+      <w:fldSimple w:instr=" SEQ Abbildung \* ARABIC ">
+        <w:r>
+          <w:rPr>
+            <w:noProof/>
+          </w:rPr>
+          <w:t>2</w:t>
+        </w:r>
+      </w:fldSimple>
       <w:r>
         <w:t>: Prozess zur Nutzung des Vereinbarkeitssimulators</w:t>
       </w:r>
@@ -3476,7 +3573,7 @@
                     </pic:cNvPicPr>
                   </pic:nvPicPr>
                   <pic:blipFill>
-                    <a:blip r:embed="rId10">
+                    <a:blip r:embed="rId12">
                       <a:extLst>
                         <a:ext uri="{28A0092B-C50C-407E-A947-70E740481C1C}">
                           <a14:useLocalDpi xmlns:a14="http://schemas.microsoft.com/office/drawing/2010/main" val="0"/>
@@ -3542,7 +3639,7 @@
                     </pic:cNvPicPr>
                   </pic:nvPicPr>
                   <pic:blipFill>
-                    <a:blip r:embed="rId11" cstate="print">
+                    <a:blip r:embed="rId13" cstate="print">
                       <a:extLst>
                         <a:ext uri="{28A0092B-C50C-407E-A947-70E740481C1C}">
                           <a14:useLocalDpi xmlns:a14="http://schemas.microsoft.com/office/drawing/2010/main" val="0"/>
@@ -3609,7 +3706,7 @@
                     </pic:cNvPicPr>
                   </pic:nvPicPr>
                   <pic:blipFill>
-                    <a:blip r:embed="rId12" cstate="print">
+                    <a:blip r:embed="rId14" cstate="print">
                       <a:extLst>
                         <a:ext uri="{28A0092B-C50C-407E-A947-70E740481C1C}">
                           <a14:useLocalDpi xmlns:a14="http://schemas.microsoft.com/office/drawing/2010/main" val="0"/>
@@ -3674,7 +3771,7 @@
                     </pic:cNvPicPr>
                   </pic:nvPicPr>
                   <pic:blipFill>
-                    <a:blip r:embed="rId13" cstate="print">
+                    <a:blip r:embed="rId15" cstate="print">
                       <a:extLst>
                         <a:ext uri="{28A0092B-C50C-407E-A947-70E740481C1C}">
                           <a14:useLocalDpi xmlns:a14="http://schemas.microsoft.com/office/drawing/2010/main" val="0"/>
@@ -3760,7 +3857,7 @@
         <w:br/>
         <w:t xml:space="preserve">E-Mail: </w:t>
       </w:r>
-      <w:hyperlink r:id="rId14" w:history="1">
+      <w:hyperlink r:id="rId16" w:history="1">
         <w:r>
           <w:rPr>
             <w:rStyle w:val="Hyperlink"/>
@@ -3786,7 +3883,7 @@
       </w:r>
     </w:p>
     <w:p>
-      <w:hyperlink r:id="rId15" w:history="1">
+      <w:hyperlink r:id="rId17" w:history="1">
         <w:r>
           <w:rPr>
             <w:rStyle w:val="Hyperlink"/>
@@ -3844,7 +3941,7 @@
       </w:r>
     </w:p>
     <w:sectPr>
-      <w:headerReference w:type="default" r:id="rId16"/>
+      <w:headerReference w:type="default" r:id="rId18"/>
       <w:pgSz w:w="11906" w:h="16838"/>
       <w:pgMar w:top="1417" w:right="1417" w:bottom="1134" w:left="1417" w:header="708" w:footer="708" w:gutter="0"/>
       <w:cols w:space="708"/>
@@ -12281,7 +12378,7 @@
 </file>
 
 <file path=customXml/itemProps1.xml><?xml version="1.0" encoding="utf-8"?>
-<ds:datastoreItem xmlns:ds="http://schemas.openxmlformats.org/officeDocument/2006/customXml" ds:itemID="{ECA49D3E-BF9B-4B1B-965D-DA0E3797D09C}">
+<ds:datastoreItem xmlns:ds="http://schemas.openxmlformats.org/officeDocument/2006/customXml" ds:itemID="{EC090F3F-5576-49AF-B184-488E8E1CF774}">
   <ds:schemaRefs>
     <ds:schemaRef ds:uri="http://schemas.openxmlformats.org/officeDocument/2006/bibliography"/>
   </ds:schemaRefs>

</xml_diff>

<commit_message>
Input von Thomas Schmid: Korrekturen Leitfaden gemäss Feedback, Hinzufügen Seitenzahlen
</commit_message>
<xml_diff>
--- a/docs/Leitfaden Vereinbarkeitssimulator.docx
+++ b/docs/Leitfaden Vereinbarkeitssimulator.docx
@@ -233,8 +233,6 @@
           <w:szCs w:val="36"/>
         </w:rPr>
       </w:pPr>
-      <w:bookmarkStart w:id="0" w:name="_GoBack"/>
-      <w:bookmarkEnd w:id="0"/>
     </w:p>
     <w:p>
       <w:pPr>
@@ -371,7 +369,12 @@
         <w:t xml:space="preserve"> </w:t>
       </w:r>
       <w:r>
-        <w:t>Gefragt sind Konzepte für eine lebenslagen- und generationenspezifische Work-Life-Balance, mit deren Hilfe die unterschiedlichen Phasen des Berufslebens durch passgenaue Arbeitsorganisationsmodelle gemeistert</w:t>
+        <w:t>Gefragt sind Konzepte für eine lebenslagen- und generationenspezifische Work-Life-Balance, mit deren Hilfe die unterschiedlichen Phasen des B</w:t>
+      </w:r>
+      <w:bookmarkStart w:id="0" w:name="_GoBack"/>
+      <w:bookmarkEnd w:id="0"/>
+      <w:r>
+        <w:t>erufslebens durch passgenaue Arbeitsorganisationsmodelle gemeistert</w:t>
       </w:r>
       <w:r>
         <w:t xml:space="preserve"> werden können</w:t>
@@ -552,10 +555,10 @@
         <w:t>Unternehmen</w:t>
       </w:r>
       <w:r>
-        <w:t>, zwischen Führung und Mitarbeitenden</w:t>
-      </w:r>
-      <w:r>
-        <w:t xml:space="preserve">, </w:t>
+        <w:t xml:space="preserve"> zwischen Führung und Mitarbeitenden</w:t>
+      </w:r>
+      <w:r>
+        <w:t xml:space="preserve"> </w:t>
       </w:r>
       <w:r>
         <w:t>ein faires „Geben und Nehmen“ bestehen muss, damit das Betriebsklima und die Atmosphäre zu Hause stimmt und sich niemand benachteiligt fühlt. Die Vereinbarkeit von beruflichen Anforderungen und Familienpflichten lässt sich nicht isoliert behandeln, sondern berührt zentrale familiäre und betriebliche Abläufe. Konflikte zwischen persönlichen und beruflichen Interessen können Schwachstellen in diesen Abläufen sichtbar und damit veränderbar machen.</w:t>
@@ -578,7 +581,13 @@
         <w:t>Work-Life-Balance</w:t>
       </w:r>
       <w:r>
-        <w:t xml:space="preserve">. Ziel des softwarebasierten Vereinbarkeitssimulators ist es einen </w:t>
+        <w:t>. Ziel des softwarebasierten Vereinbarkeitssimulators ist es</w:t>
+      </w:r>
+      <w:r>
+        <w:t>,</w:t>
+      </w:r>
+      <w:r>
+        <w:t xml:space="preserve"> einen </w:t>
       </w:r>
       <w:r>
         <w:rPr>
@@ -605,7 +614,13 @@
         <w:t>Angehörigen</w:t>
       </w:r>
       <w:r>
-        <w:t xml:space="preserve"> zu entwickeln, um Entscheidungsgrundlagen für Vereinbarkeitsmodelle aufzuzeigen. Die Erfassungen von Vereinbarkeitsproblematiken und Vereinbarkeitswü</w:t>
+        <w:t xml:space="preserve"> zu entwickeln, um Entscheidungsgrundlagen für Vereinbarkeitsmode</w:t>
+      </w:r>
+      <w:r>
+        <w:t>lle aufzuzeigen. Die Erfassung</w:t>
+      </w:r>
+      <w:r>
+        <w:t xml:space="preserve"> von Vereinbarkeitsproblematiken und Vereinbarkeitswü</w:t>
       </w:r>
       <w:r>
         <w:t>n</w:t>
@@ -925,7 +940,13 @@
         </w:numPr>
       </w:pPr>
       <w:r>
-        <w:t xml:space="preserve">wie der Vereinbarkeitssimulator funktioniert, damit sich Unzufriedenheiten, Zeitdruck oder individuelle Gestaltungswünsche von Erwerbs- und der Sorgearbeit formulieren lassen. </w:t>
+        <w:t>wie der Vereinbarkeitssimulator funktioniert, damit sich Unzufriedenheiten, Zeitdruck oder individuelle Gestaltu</w:t>
+      </w:r>
+      <w:r>
+        <w:t xml:space="preserve">ngswünsche von Erwerbs- und </w:t>
+      </w:r>
+      <w:r>
+        <w:t xml:space="preserve">Sorgearbeit formulieren lassen. </w:t>
       </w:r>
     </w:p>
     <w:p>
@@ -1172,6 +1193,7 @@
         <w:t>: Prozess zur Nutzung des Vereinbarkeitssimulators</w:t>
       </w:r>
     </w:p>
+    <w:p/>
     <w:p>
       <w:r>
         <w:t>In diesem Ablauf wird deutlich, dass es wichtig ist</w:t>
@@ -1189,7 +1211,13 @@
         <w:t>zu machen damit</w:t>
       </w:r>
       <w:r>
-        <w:t xml:space="preserve"> Vereinbarkeitsmassnahmen auf die jeweilige Situation im Privaten und in Unternehmen abgestimmt </w:t>
+        <w:t xml:space="preserve"> Vereinbarkeitsmassnahmen auf die jeweil</w:t>
+      </w:r>
+      <w:r>
+        <w:t>ige Situation im Privaten und im</w:t>
+      </w:r>
+      <w:r>
+        <w:t xml:space="preserve"> Unternehmen abgestimmt </w:t>
       </w:r>
       <w:r>
         <w:t xml:space="preserve">werden können. </w:t>
@@ -1297,6 +1325,8 @@
           <w:ilvl w:val="0"/>
           <w:numId w:val="47"/>
         </w:numPr>
+        <w:spacing w:after="0"/>
+        <w:ind w:left="714" w:hanging="357"/>
         <w:rPr>
           <w:lang w:eastAsia="de-CH"/>
         </w:rPr>
@@ -1350,14 +1380,6 @@
         </w:rPr>
         <w:t xml:space="preserve"> </w:t>
       </w:r>
-    </w:p>
-    <w:p>
-      <w:pPr>
-        <w:pStyle w:val="Listenabsatz"/>
-        <w:rPr>
-          <w:lang w:eastAsia="de-CH"/>
-        </w:rPr>
-      </w:pPr>
     </w:p>
     <w:p>
       <w:pPr>
@@ -1366,6 +1388,7 @@
           <w:ilvl w:val="0"/>
           <w:numId w:val="47"/>
         </w:numPr>
+        <w:ind w:left="714" w:hanging="357"/>
         <w:rPr>
           <w:lang w:eastAsia="de-CH"/>
         </w:rPr>
@@ -1505,11 +1528,13 @@
         <w:pStyle w:val="berschrift1"/>
       </w:pPr>
     </w:p>
+    <w:p/>
     <w:p>
       <w:pPr>
         <w:pStyle w:val="berschrift1"/>
       </w:pPr>
       <w:r>
+        <w:lastRenderedPageBreak/>
         <w:t>Welche flankierenden Massnahmen gibt es um private und berufliche Interessen auszugleichen?</w:t>
       </w:r>
     </w:p>
@@ -1625,7 +1650,7 @@
           <w:sz w:val="21"/>
           <w:szCs w:val="21"/>
         </w:rPr>
-        <w:t>eglichen werden können, sind im</w:t>
+        <w:t>eglichen werden können, sind</w:t>
       </w:r>
       <w:r>
         <w:rPr>
@@ -1713,7 +1738,7 @@
         <w:tblLook w:val="04A0" w:firstRow="1" w:lastRow="0" w:firstColumn="1" w:lastColumn="0" w:noHBand="0" w:noVBand="1"/>
       </w:tblPr>
       <w:tblGrid>
-        <w:gridCol w:w="9062"/>
+        <w:gridCol w:w="9060"/>
       </w:tblGrid>
       <w:tr>
         <w:tc>
@@ -1900,7 +1925,7 @@
         <w:tblLook w:val="04A0" w:firstRow="1" w:lastRow="0" w:firstColumn="1" w:lastColumn="0" w:noHBand="0" w:noVBand="1"/>
       </w:tblPr>
       <w:tblGrid>
-        <w:gridCol w:w="9062"/>
+        <w:gridCol w:w="9060"/>
       </w:tblGrid>
       <w:tr>
         <w:tc>
@@ -2081,6 +2106,9 @@
             <w:r>
               <w:t xml:space="preserve">Beschäftigte mit Familienpflichten können je nach Lebensphase im Rahmen der betrieblichen Möglichkeiten das Erwerbspensum </w:t>
             </w:r>
+            <w:r>
+              <w:t>anpassen.</w:t>
+            </w:r>
           </w:p>
           <w:p>
             <w:pPr>
@@ -2115,7 +2143,6 @@
           <w:b/>
           <w:color w:val="auto"/>
         </w:rPr>
-        <w:lastRenderedPageBreak/>
         <w:t xml:space="preserve">Angepasste Arbeitsorganisation </w:t>
       </w:r>
     </w:p>
@@ -2126,7 +2153,7 @@
         <w:tblLook w:val="04A0" w:firstRow="1" w:lastRow="0" w:firstColumn="1" w:lastColumn="0" w:noHBand="0" w:noVBand="1"/>
       </w:tblPr>
       <w:tblGrid>
-        <w:gridCol w:w="9062"/>
+        <w:gridCol w:w="9060"/>
       </w:tblGrid>
       <w:tr>
         <w:tc>
@@ -2266,7 +2293,7 @@
         <w:tblLook w:val="04A0" w:firstRow="1" w:lastRow="0" w:firstColumn="1" w:lastColumn="0" w:noHBand="0" w:noVBand="1"/>
       </w:tblPr>
       <w:tblGrid>
-        <w:gridCol w:w="9062"/>
+        <w:gridCol w:w="9060"/>
       </w:tblGrid>
       <w:tr>
         <w:tc>
@@ -2370,6 +2397,9 @@
             <w:r>
               <w:t>Qualitätsstandards und zeitliche Vorgaben festlegen, für Details der Auftragserledigung jedoch Spielraum offenlassen</w:t>
             </w:r>
+            <w:r>
+              <w:t>.</w:t>
+            </w:r>
           </w:p>
           <w:p/>
           <w:p>
@@ -2448,6 +2478,9 @@
             <w:r>
               <w:t>/längere Auszeit vom Beruf</w:t>
             </w:r>
+            <w:r>
+              <w:t>.</w:t>
+            </w:r>
           </w:p>
           <w:p/>
         </w:tc>
@@ -2485,7 +2518,7 @@
         <w:tblLook w:val="04A0" w:firstRow="1" w:lastRow="0" w:firstColumn="1" w:lastColumn="0" w:noHBand="0" w:noVBand="1"/>
       </w:tblPr>
       <w:tblGrid>
-        <w:gridCol w:w="9062"/>
+        <w:gridCol w:w="9060"/>
       </w:tblGrid>
       <w:tr>
         <w:tc>
@@ -2596,7 +2629,7 @@
         <w:tblLook w:val="04A0" w:firstRow="1" w:lastRow="0" w:firstColumn="1" w:lastColumn="0" w:noHBand="0" w:noVBand="1"/>
       </w:tblPr>
       <w:tblGrid>
-        <w:gridCol w:w="9062"/>
+        <w:gridCol w:w="9060"/>
       </w:tblGrid>
       <w:tr>
         <w:tc>
@@ -2727,7 +2760,7 @@
         <w:tblLook w:val="04A0" w:firstRow="1" w:lastRow="0" w:firstColumn="1" w:lastColumn="0" w:noHBand="0" w:noVBand="1"/>
       </w:tblPr>
       <w:tblGrid>
-        <w:gridCol w:w="9062"/>
+        <w:gridCol w:w="9060"/>
       </w:tblGrid>
       <w:tr>
         <w:tc>
@@ -2838,7 +2871,7 @@
         <w:tblLook w:val="04A0" w:firstRow="1" w:lastRow="0" w:firstColumn="1" w:lastColumn="0" w:noHBand="0" w:noVBand="1"/>
       </w:tblPr>
       <w:tblGrid>
-        <w:gridCol w:w="9062"/>
+        <w:gridCol w:w="9060"/>
       </w:tblGrid>
       <w:tr>
         <w:tc>
@@ -2988,7 +3021,7 @@
         <w:tblLook w:val="04A0" w:firstRow="1" w:lastRow="0" w:firstColumn="1" w:lastColumn="0" w:noHBand="0" w:noVBand="1"/>
       </w:tblPr>
       <w:tblGrid>
-        <w:gridCol w:w="9062"/>
+        <w:gridCol w:w="9060"/>
       </w:tblGrid>
       <w:tr>
         <w:tc>
@@ -3108,7 +3141,7 @@
         <w:tblLook w:val="04A0" w:firstRow="1" w:lastRow="0" w:firstColumn="1" w:lastColumn="0" w:noHBand="0" w:noVBand="1"/>
       </w:tblPr>
       <w:tblGrid>
-        <w:gridCol w:w="9062"/>
+        <w:gridCol w:w="9060"/>
       </w:tblGrid>
       <w:tr>
         <w:tc>
@@ -3188,6 +3221,9 @@
             <w:r>
               <w:t>Gleiche Anerkennung für Teilzeitarbeitende</w:t>
             </w:r>
+            <w:r>
+              <w:t>.</w:t>
+            </w:r>
           </w:p>
           <w:p/>
           <w:p>
@@ -3272,7 +3308,7 @@
         <w:tblLook w:val="04A0" w:firstRow="1" w:lastRow="0" w:firstColumn="1" w:lastColumn="0" w:noHBand="0" w:noVBand="1"/>
       </w:tblPr>
       <w:tblGrid>
-        <w:gridCol w:w="9062"/>
+        <w:gridCol w:w="9060"/>
       </w:tblGrid>
       <w:tr>
         <w:tc>
@@ -3360,7 +3396,7 @@
         <w:tblLook w:val="04A0" w:firstRow="1" w:lastRow="0" w:firstColumn="1" w:lastColumn="0" w:noHBand="0" w:noVBand="1"/>
       </w:tblPr>
       <w:tblGrid>
-        <w:gridCol w:w="9062"/>
+        <w:gridCol w:w="9060"/>
       </w:tblGrid>
       <w:tr>
         <w:tc>
@@ -3941,10 +3977,17 @@
       </w:r>
     </w:p>
     <w:sectPr>
-      <w:headerReference w:type="default" r:id="rId18"/>
-      <w:pgSz w:w="11906" w:h="16838"/>
-      <w:pgMar w:top="1417" w:right="1417" w:bottom="1134" w:left="1417" w:header="708" w:footer="708" w:gutter="0"/>
+      <w:headerReference w:type="even" r:id="rId18"/>
+      <w:headerReference w:type="default" r:id="rId19"/>
+      <w:footerReference w:type="even" r:id="rId20"/>
+      <w:footerReference w:type="default" r:id="rId21"/>
+      <w:headerReference w:type="first" r:id="rId22"/>
+      <w:footerReference w:type="first" r:id="rId23"/>
+      <w:pgSz w:w="11906" w:h="16838" w:code="9"/>
+      <w:pgMar w:top="1418" w:right="1418" w:bottom="1134" w:left="1418" w:header="709" w:footer="709" w:gutter="0"/>
+      <w:pgNumType w:start="0"/>
       <w:cols w:space="708"/>
+      <w:titlePg/>
       <w:docGrid w:linePitch="360"/>
     </w:sectPr>
   </w:body>
@@ -3976,6 +4019,72 @@
 </w:endnotes>
 </file>
 
+<file path=word/footer1.xml><?xml version="1.0" encoding="utf-8"?>
+<w:ftr xmlns:wpc="http://schemas.microsoft.com/office/word/2010/wordprocessingCanvas" xmlns:cx="http://schemas.microsoft.com/office/drawing/2014/chartex" xmlns:cx1="http://schemas.microsoft.com/office/drawing/2015/9/8/chartex" xmlns:cx2="http://schemas.microsoft.com/office/drawing/2015/10/21/chartex" xmlns:cx3="http://schemas.microsoft.com/office/drawing/2016/5/9/chartex" xmlns:cx4="http://schemas.microsoft.com/office/drawing/2016/5/10/chartex" xmlns:cx5="http://schemas.microsoft.com/office/drawing/2016/5/11/chartex" xmlns:cx6="http://schemas.microsoft.com/office/drawing/2016/5/12/chartex" xmlns:cx7="http://schemas.microsoft.com/office/drawing/2016/5/13/chartex" xmlns:cx8="http://schemas.microsoft.com/office/drawing/2016/5/14/chartex" xmlns:mc="http://schemas.openxmlformats.org/markup-compatibility/2006" xmlns:aink="http://schemas.microsoft.com/office/drawing/2016/ink" xmlns:am3d="http://schemas.microsoft.com/office/drawing/2017/model3d" xmlns:o="urn:schemas-microsoft-com:office:office" xmlns:r="http://schemas.openxmlformats.org/officeDocument/2006/relationships" xmlns:m="http://schemas.openxmlformats.org/officeDocument/2006/math" xmlns:v="urn:schemas-microsoft-com:vml" xmlns:wp14="http://schemas.microsoft.com/office/word/2010/wordprocessingDrawing" xmlns:wp="http://schemas.openxmlformats.org/drawingml/2006/wordprocessingDrawing" xmlns:w10="urn:schemas-microsoft-com:office:word" xmlns:w="http://schemas.openxmlformats.org/wordprocessingml/2006/main" xmlns:w14="http://schemas.microsoft.com/office/word/2010/wordml" xmlns:w15="http://schemas.microsoft.com/office/word/2012/wordml" xmlns:w16cid="http://schemas.microsoft.com/office/word/2016/wordml/cid" xmlns:w16se="http://schemas.microsoft.com/office/word/2015/wordml/symex" xmlns:wpg="http://schemas.microsoft.com/office/word/2010/wordprocessingGroup" xmlns:wpi="http://schemas.microsoft.com/office/word/2010/wordprocessingInk" xmlns:wne="http://schemas.microsoft.com/office/word/2006/wordml" xmlns:wps="http://schemas.microsoft.com/office/word/2010/wordprocessingShape" mc:Ignorable="w14 w15 w16se w16cid wp14">
+  <w:p>
+    <w:pPr>
+      <w:pStyle w:val="Fuzeile"/>
+    </w:pPr>
+  </w:p>
+</w:ftr>
+</file>
+
+<file path=word/footer2.xml><?xml version="1.0" encoding="utf-8"?>
+<w:ftr xmlns:wpc="http://schemas.microsoft.com/office/word/2010/wordprocessingCanvas" xmlns:cx="http://schemas.microsoft.com/office/drawing/2014/chartex" xmlns:cx1="http://schemas.microsoft.com/office/drawing/2015/9/8/chartex" xmlns:cx2="http://schemas.microsoft.com/office/drawing/2015/10/21/chartex" xmlns:cx3="http://schemas.microsoft.com/office/drawing/2016/5/9/chartex" xmlns:cx4="http://schemas.microsoft.com/office/drawing/2016/5/10/chartex" xmlns:cx5="http://schemas.microsoft.com/office/drawing/2016/5/11/chartex" xmlns:cx6="http://schemas.microsoft.com/office/drawing/2016/5/12/chartex" xmlns:cx7="http://schemas.microsoft.com/office/drawing/2016/5/13/chartex" xmlns:cx8="http://schemas.microsoft.com/office/drawing/2016/5/14/chartex" xmlns:mc="http://schemas.openxmlformats.org/markup-compatibility/2006" xmlns:aink="http://schemas.microsoft.com/office/drawing/2016/ink" xmlns:am3d="http://schemas.microsoft.com/office/drawing/2017/model3d" xmlns:o="urn:schemas-microsoft-com:office:office" xmlns:r="http://schemas.openxmlformats.org/officeDocument/2006/relationships" xmlns:m="http://schemas.openxmlformats.org/officeDocument/2006/math" xmlns:v="urn:schemas-microsoft-com:vml" xmlns:wp14="http://schemas.microsoft.com/office/word/2010/wordprocessingDrawing" xmlns:wp="http://schemas.openxmlformats.org/drawingml/2006/wordprocessingDrawing" xmlns:w10="urn:schemas-microsoft-com:office:word" xmlns:w="http://schemas.openxmlformats.org/wordprocessingml/2006/main" xmlns:w14="http://schemas.microsoft.com/office/word/2010/wordml" xmlns:w15="http://schemas.microsoft.com/office/word/2012/wordml" xmlns:w16cid="http://schemas.microsoft.com/office/word/2016/wordml/cid" xmlns:w16se="http://schemas.microsoft.com/office/word/2015/wordml/symex" xmlns:wpg="http://schemas.microsoft.com/office/word/2010/wordprocessingGroup" xmlns:wpi="http://schemas.microsoft.com/office/word/2010/wordprocessingInk" xmlns:wne="http://schemas.microsoft.com/office/word/2006/wordml" xmlns:wps="http://schemas.microsoft.com/office/word/2010/wordprocessingShape" mc:Ignorable="w14 w15 w16se w16cid wp14">
+  <w:sdt>
+    <w:sdtPr>
+      <w:id w:val="-1074744015"/>
+      <w:docPartObj>
+        <w:docPartGallery w:val="Page Numbers (Bottom of Page)"/>
+        <w:docPartUnique/>
+      </w:docPartObj>
+    </w:sdtPr>
+    <w:sdtContent>
+      <w:p>
+        <w:pPr>
+          <w:pStyle w:val="Fuzeile"/>
+          <w:jc w:val="right"/>
+        </w:pPr>
+        <w:r>
+          <w:fldChar w:fldCharType="begin"/>
+        </w:r>
+        <w:r>
+          <w:instrText>PAGE   \* MERGEFORMAT</w:instrText>
+        </w:r>
+        <w:r>
+          <w:fldChar w:fldCharType="separate"/>
+        </w:r>
+        <w:r>
+          <w:rPr>
+            <w:noProof/>
+            <w:lang w:val="de-DE"/>
+          </w:rPr>
+          <w:t>3</w:t>
+        </w:r>
+        <w:r>
+          <w:fldChar w:fldCharType="end"/>
+        </w:r>
+      </w:p>
+    </w:sdtContent>
+  </w:sdt>
+  <w:p>
+    <w:pPr>
+      <w:pStyle w:val="Fuzeile"/>
+    </w:pPr>
+  </w:p>
+</w:ftr>
+</file>
+
+<file path=word/footer3.xml><?xml version="1.0" encoding="utf-8"?>
+<w:ftr xmlns:wpc="http://schemas.microsoft.com/office/word/2010/wordprocessingCanvas" xmlns:cx="http://schemas.microsoft.com/office/drawing/2014/chartex" xmlns:cx1="http://schemas.microsoft.com/office/drawing/2015/9/8/chartex" xmlns:cx2="http://schemas.microsoft.com/office/drawing/2015/10/21/chartex" xmlns:cx3="http://schemas.microsoft.com/office/drawing/2016/5/9/chartex" xmlns:cx4="http://schemas.microsoft.com/office/drawing/2016/5/10/chartex" xmlns:cx5="http://schemas.microsoft.com/office/drawing/2016/5/11/chartex" xmlns:cx6="http://schemas.microsoft.com/office/drawing/2016/5/12/chartex" xmlns:cx7="http://schemas.microsoft.com/office/drawing/2016/5/13/chartex" xmlns:cx8="http://schemas.microsoft.com/office/drawing/2016/5/14/chartex" xmlns:mc="http://schemas.openxmlformats.org/markup-compatibility/2006" xmlns:aink="http://schemas.microsoft.com/office/drawing/2016/ink" xmlns:am3d="http://schemas.microsoft.com/office/drawing/2017/model3d" xmlns:o="urn:schemas-microsoft-com:office:office" xmlns:r="http://schemas.openxmlformats.org/officeDocument/2006/relationships" xmlns:m="http://schemas.openxmlformats.org/officeDocument/2006/math" xmlns:v="urn:schemas-microsoft-com:vml" xmlns:wp14="http://schemas.microsoft.com/office/word/2010/wordprocessingDrawing" xmlns:wp="http://schemas.openxmlformats.org/drawingml/2006/wordprocessingDrawing" xmlns:w10="urn:schemas-microsoft-com:office:word" xmlns:w="http://schemas.openxmlformats.org/wordprocessingml/2006/main" xmlns:w14="http://schemas.microsoft.com/office/word/2010/wordml" xmlns:w15="http://schemas.microsoft.com/office/word/2012/wordml" xmlns:w16cid="http://schemas.microsoft.com/office/word/2016/wordml/cid" xmlns:w16se="http://schemas.microsoft.com/office/word/2015/wordml/symex" xmlns:wpg="http://schemas.microsoft.com/office/word/2010/wordprocessingGroup" xmlns:wpi="http://schemas.microsoft.com/office/word/2010/wordprocessingInk" xmlns:wne="http://schemas.microsoft.com/office/word/2006/wordml" xmlns:wps="http://schemas.microsoft.com/office/word/2010/wordprocessingShape" mc:Ignorable="w14 w15 w16se w16cid wp14">
+  <w:p>
+    <w:pPr>
+      <w:pStyle w:val="Fuzeile"/>
+    </w:pPr>
+  </w:p>
+</w:ftr>
+</file>
+
 <file path=word/footnotes.xml><?xml version="1.0" encoding="utf-8"?>
 <w:footnotes xmlns:wpc="http://schemas.microsoft.com/office/word/2010/wordprocessingCanvas" xmlns:cx="http://schemas.microsoft.com/office/drawing/2014/chartex" xmlns:cx1="http://schemas.microsoft.com/office/drawing/2015/9/8/chartex" xmlns:cx2="http://schemas.microsoft.com/office/drawing/2015/10/21/chartex" xmlns:cx3="http://schemas.microsoft.com/office/drawing/2016/5/9/chartex" xmlns:cx4="http://schemas.microsoft.com/office/drawing/2016/5/10/chartex" xmlns:cx5="http://schemas.microsoft.com/office/drawing/2016/5/11/chartex" xmlns:cx6="http://schemas.microsoft.com/office/drawing/2016/5/12/chartex" xmlns:cx7="http://schemas.microsoft.com/office/drawing/2016/5/13/chartex" xmlns:cx8="http://schemas.microsoft.com/office/drawing/2016/5/14/chartex" xmlns:mc="http://schemas.openxmlformats.org/markup-compatibility/2006" xmlns:aink="http://schemas.microsoft.com/office/drawing/2016/ink" xmlns:am3d="http://schemas.microsoft.com/office/drawing/2017/model3d" xmlns:o="urn:schemas-microsoft-com:office:office" xmlns:r="http://schemas.openxmlformats.org/officeDocument/2006/relationships" xmlns:m="http://schemas.openxmlformats.org/officeDocument/2006/math" xmlns:v="urn:schemas-microsoft-com:vml" xmlns:wp14="http://schemas.microsoft.com/office/word/2010/wordprocessingDrawing" xmlns:wp="http://schemas.openxmlformats.org/drawingml/2006/wordprocessingDrawing" xmlns:w10="urn:schemas-microsoft-com:office:word" xmlns:w="http://schemas.openxmlformats.org/wordprocessingml/2006/main" xmlns:w14="http://schemas.microsoft.com/office/word/2010/wordml" xmlns:w15="http://schemas.microsoft.com/office/word/2012/wordml" xmlns:w16cid="http://schemas.microsoft.com/office/word/2016/wordml/cid" xmlns:w16se="http://schemas.microsoft.com/office/word/2015/wordml/symex" xmlns:wpg="http://schemas.microsoft.com/office/word/2010/wordprocessingGroup" xmlns:wpi="http://schemas.microsoft.com/office/word/2010/wordprocessingInk" xmlns:wne="http://schemas.microsoft.com/office/word/2006/wordml" xmlns:wps="http://schemas.microsoft.com/office/word/2010/wordprocessingShape" mc:Ignorable="w14 w15 w16se w16cid wp14">
   <w:footnote w:type="separator" w:id="-1">
@@ -4002,6 +4111,16 @@
 </file>
 
 <file path=word/header1.xml><?xml version="1.0" encoding="utf-8"?>
+<w:hdr xmlns:wpc="http://schemas.microsoft.com/office/word/2010/wordprocessingCanvas" xmlns:cx="http://schemas.microsoft.com/office/drawing/2014/chartex" xmlns:cx1="http://schemas.microsoft.com/office/drawing/2015/9/8/chartex" xmlns:cx2="http://schemas.microsoft.com/office/drawing/2015/10/21/chartex" xmlns:cx3="http://schemas.microsoft.com/office/drawing/2016/5/9/chartex" xmlns:cx4="http://schemas.microsoft.com/office/drawing/2016/5/10/chartex" xmlns:cx5="http://schemas.microsoft.com/office/drawing/2016/5/11/chartex" xmlns:cx6="http://schemas.microsoft.com/office/drawing/2016/5/12/chartex" xmlns:cx7="http://schemas.microsoft.com/office/drawing/2016/5/13/chartex" xmlns:cx8="http://schemas.microsoft.com/office/drawing/2016/5/14/chartex" xmlns:mc="http://schemas.openxmlformats.org/markup-compatibility/2006" xmlns:aink="http://schemas.microsoft.com/office/drawing/2016/ink" xmlns:am3d="http://schemas.microsoft.com/office/drawing/2017/model3d" xmlns:o="urn:schemas-microsoft-com:office:office" xmlns:r="http://schemas.openxmlformats.org/officeDocument/2006/relationships" xmlns:m="http://schemas.openxmlformats.org/officeDocument/2006/math" xmlns:v="urn:schemas-microsoft-com:vml" xmlns:wp14="http://schemas.microsoft.com/office/word/2010/wordprocessingDrawing" xmlns:wp="http://schemas.openxmlformats.org/drawingml/2006/wordprocessingDrawing" xmlns:w10="urn:schemas-microsoft-com:office:word" xmlns:w="http://schemas.openxmlformats.org/wordprocessingml/2006/main" xmlns:w14="http://schemas.microsoft.com/office/word/2010/wordml" xmlns:w15="http://schemas.microsoft.com/office/word/2012/wordml" xmlns:w16cid="http://schemas.microsoft.com/office/word/2016/wordml/cid" xmlns:w16se="http://schemas.microsoft.com/office/word/2015/wordml/symex" xmlns:wpg="http://schemas.microsoft.com/office/word/2010/wordprocessingGroup" xmlns:wpi="http://schemas.microsoft.com/office/word/2010/wordprocessingInk" xmlns:wne="http://schemas.microsoft.com/office/word/2006/wordml" xmlns:wps="http://schemas.microsoft.com/office/word/2010/wordprocessingShape" mc:Ignorable="w14 w15 w16se w16cid wp14">
+  <w:p>
+    <w:pPr>
+      <w:pStyle w:val="Kopfzeile"/>
+    </w:pPr>
+  </w:p>
+</w:hdr>
+</file>
+
+<file path=word/header2.xml><?xml version="1.0" encoding="utf-8"?>
 <w:hdr xmlns:wpc="http://schemas.microsoft.com/office/word/2010/wordprocessingCanvas" xmlns:cx="http://schemas.microsoft.com/office/drawing/2014/chartex" xmlns:cx1="http://schemas.microsoft.com/office/drawing/2015/9/8/chartex" xmlns:cx2="http://schemas.microsoft.com/office/drawing/2015/10/21/chartex" xmlns:cx3="http://schemas.microsoft.com/office/drawing/2016/5/9/chartex" xmlns:cx4="http://schemas.microsoft.com/office/drawing/2016/5/10/chartex" xmlns:cx5="http://schemas.microsoft.com/office/drawing/2016/5/11/chartex" xmlns:cx6="http://schemas.microsoft.com/office/drawing/2016/5/12/chartex" xmlns:cx7="http://schemas.microsoft.com/office/drawing/2016/5/13/chartex" xmlns:cx8="http://schemas.microsoft.com/office/drawing/2016/5/14/chartex" xmlns:mc="http://schemas.openxmlformats.org/markup-compatibility/2006" xmlns:aink="http://schemas.microsoft.com/office/drawing/2016/ink" xmlns:am3d="http://schemas.microsoft.com/office/drawing/2017/model3d" xmlns:o="urn:schemas-microsoft-com:office:office" xmlns:r="http://schemas.openxmlformats.org/officeDocument/2006/relationships" xmlns:m="http://schemas.openxmlformats.org/officeDocument/2006/math" xmlns:v="urn:schemas-microsoft-com:vml" xmlns:wp14="http://schemas.microsoft.com/office/word/2010/wordprocessingDrawing" xmlns:wp="http://schemas.openxmlformats.org/drawingml/2006/wordprocessingDrawing" xmlns:w10="urn:schemas-microsoft-com:office:word" xmlns:w="http://schemas.openxmlformats.org/wordprocessingml/2006/main" xmlns:w14="http://schemas.microsoft.com/office/word/2010/wordml" xmlns:w15="http://schemas.microsoft.com/office/word/2012/wordml" xmlns:w16cid="http://schemas.microsoft.com/office/word/2016/wordml/cid" xmlns:w16se="http://schemas.microsoft.com/office/word/2015/wordml/symex" xmlns:wpg="http://schemas.microsoft.com/office/word/2010/wordprocessingGroup" xmlns:wpi="http://schemas.microsoft.com/office/word/2010/wordprocessingInk" xmlns:wne="http://schemas.microsoft.com/office/word/2006/wordml" xmlns:wps="http://schemas.microsoft.com/office/word/2010/wordprocessingShape" mc:Ignorable="w14 w15 w16se w16cid wp14">
   <w:p>
     <w:pPr>
@@ -4060,6 +4179,16 @@
       </w:drawing>
     </w:r>
   </w:p>
+  <w:p>
+    <w:pPr>
+      <w:pStyle w:val="Kopfzeile"/>
+    </w:pPr>
+  </w:p>
+</w:hdr>
+</file>
+
+<file path=word/header3.xml><?xml version="1.0" encoding="utf-8"?>
+<w:hdr xmlns:wpc="http://schemas.microsoft.com/office/word/2010/wordprocessingCanvas" xmlns:cx="http://schemas.microsoft.com/office/drawing/2014/chartex" xmlns:cx1="http://schemas.microsoft.com/office/drawing/2015/9/8/chartex" xmlns:cx2="http://schemas.microsoft.com/office/drawing/2015/10/21/chartex" xmlns:cx3="http://schemas.microsoft.com/office/drawing/2016/5/9/chartex" xmlns:cx4="http://schemas.microsoft.com/office/drawing/2016/5/10/chartex" xmlns:cx5="http://schemas.microsoft.com/office/drawing/2016/5/11/chartex" xmlns:cx6="http://schemas.microsoft.com/office/drawing/2016/5/12/chartex" xmlns:cx7="http://schemas.microsoft.com/office/drawing/2016/5/13/chartex" xmlns:cx8="http://schemas.microsoft.com/office/drawing/2016/5/14/chartex" xmlns:mc="http://schemas.openxmlformats.org/markup-compatibility/2006" xmlns:aink="http://schemas.microsoft.com/office/drawing/2016/ink" xmlns:am3d="http://schemas.microsoft.com/office/drawing/2017/model3d" xmlns:o="urn:schemas-microsoft-com:office:office" xmlns:r="http://schemas.openxmlformats.org/officeDocument/2006/relationships" xmlns:m="http://schemas.openxmlformats.org/officeDocument/2006/math" xmlns:v="urn:schemas-microsoft-com:vml" xmlns:wp14="http://schemas.microsoft.com/office/word/2010/wordprocessingDrawing" xmlns:wp="http://schemas.openxmlformats.org/drawingml/2006/wordprocessingDrawing" xmlns:w10="urn:schemas-microsoft-com:office:word" xmlns:w="http://schemas.openxmlformats.org/wordprocessingml/2006/main" xmlns:w14="http://schemas.microsoft.com/office/word/2010/wordml" xmlns:w15="http://schemas.microsoft.com/office/word/2012/wordml" xmlns:w16cid="http://schemas.microsoft.com/office/word/2016/wordml/cid" xmlns:w16se="http://schemas.microsoft.com/office/word/2015/wordml/symex" xmlns:wpg="http://schemas.microsoft.com/office/word/2010/wordprocessingGroup" xmlns:wpi="http://schemas.microsoft.com/office/word/2010/wordprocessingInk" xmlns:wne="http://schemas.microsoft.com/office/word/2006/wordml" xmlns:wps="http://schemas.microsoft.com/office/word/2010/wordprocessingShape" mc:Ignorable="w14 w15 w16se w16cid wp14">
   <w:p>
     <w:pPr>
       <w:pStyle w:val="Kopfzeile"/>
@@ -12378,7 +12507,7 @@
 </file>
 
 <file path=customXml/itemProps1.xml><?xml version="1.0" encoding="utf-8"?>
-<ds:datastoreItem xmlns:ds="http://schemas.openxmlformats.org/officeDocument/2006/customXml" ds:itemID="{EC090F3F-5576-49AF-B184-488E8E1CF774}">
+<ds:datastoreItem xmlns:ds="http://schemas.openxmlformats.org/officeDocument/2006/customXml" ds:itemID="{1F33ADC4-798D-4476-B828-A2A4A9F67C48}">
   <ds:schemaRefs>
     <ds:schemaRef ds:uri="http://schemas.openxmlformats.org/officeDocument/2006/bibliography"/>
   </ds:schemaRefs>

</xml_diff>